<commit_message>
Rephrase headphone stands in portable sound
</commit_message>
<xml_diff>
--- a/images/electronics/portable sound_&_vision/accessories/headphone, earbuds & accessories/headphone stands/all headphone stands.docx
+++ b/images/electronics/portable sound_&_vision/accessories/headphone, earbuds & accessories/headphone stands/all headphone stands.docx
@@ -72,18 +72,16 @@
                 <w:sz w:val="26"/>
                 <w:szCs w:val="26"/>
               </w:rPr>
-              <w:t>XTRIKE ME HT08 Headset Stand - Steady Anti Slip Base - Mobile Phone Holder - Easy Installation</w:t>
-            </w:r>
-          </w:p>
-          <w:p>
-            <w:pPr>
-              <w:spacing w:line="276" w:lineRule="auto"/>
-              <w:rPr>
-                <w:rFonts w:ascii="Leelawadee" w:hAnsi="Leelawadee" w:cs="Leelawadee"/>
-                <w:sz w:val="26"/>
-                <w:szCs w:val="26"/>
-              </w:rPr>
-            </w:pPr>
+              <w:t>XTRIKE ME HT08 Headset Stand - Stable, anti-slip base - Mobile pho</w:t>
+            </w:r>
+            <w:r>
+              <w:rPr>
+                <w:rFonts w:ascii="Leelawadee" w:hAnsi="Leelawadee" w:cs="Leelawadee"/>
+                <w:sz w:val="26"/>
+                <w:szCs w:val="26"/>
+              </w:rPr>
+              <w:t>ne holder - Simple installation</w:t>
+            </w:r>
           </w:p>
           <w:p>
             <w:pPr>
@@ -241,6 +239,32 @@
                 <w:sz w:val="26"/>
                 <w:szCs w:val="26"/>
               </w:rPr>
+              <w:t xml:space="preserve">Model Name: </w:t>
+            </w:r>
+            <w:r>
+              <w:rPr>
+                <w:rFonts w:ascii="Leelawadee" w:hAnsi="Leelawadee" w:cs="Leelawadee"/>
+                <w:sz w:val="26"/>
+                <w:szCs w:val="26"/>
+              </w:rPr>
+              <w:t>Headset Stand</w:t>
+            </w:r>
+          </w:p>
+          <w:p>
+            <w:pPr>
+              <w:spacing w:line="276" w:lineRule="auto"/>
+              <w:rPr>
+                <w:rFonts w:ascii="Leelawadee" w:hAnsi="Leelawadee" w:cs="Leelawadee"/>
+                <w:sz w:val="26"/>
+                <w:szCs w:val="26"/>
+              </w:rPr>
+            </w:pPr>
+            <w:r>
+              <w:rPr>
+                <w:rFonts w:ascii="Leelawadee" w:hAnsi="Leelawadee" w:cs="Leelawadee"/>
+                <w:sz w:val="26"/>
+                <w:szCs w:val="26"/>
+              </w:rPr>
               <w:t xml:space="preserve">Special Features: </w:t>
             </w:r>
             <w:r>
@@ -267,6 +291,32 @@
                 <w:sz w:val="26"/>
                 <w:szCs w:val="26"/>
               </w:rPr>
+              <w:t xml:space="preserve">Style: </w:t>
+            </w:r>
+            <w:r>
+              <w:rPr>
+                <w:rFonts w:ascii="Leelawadee" w:hAnsi="Leelawadee" w:cs="Leelawadee"/>
+                <w:sz w:val="26"/>
+                <w:szCs w:val="26"/>
+              </w:rPr>
+              <w:t>Headset Stand</w:t>
+            </w:r>
+          </w:p>
+          <w:p>
+            <w:pPr>
+              <w:spacing w:line="276" w:lineRule="auto"/>
+              <w:rPr>
+                <w:rFonts w:ascii="Leelawadee" w:hAnsi="Leelawadee" w:cs="Leelawadee"/>
+                <w:sz w:val="26"/>
+                <w:szCs w:val="26"/>
+              </w:rPr>
+            </w:pPr>
+            <w:r>
+              <w:rPr>
+                <w:rFonts w:ascii="Leelawadee" w:hAnsi="Leelawadee" w:cs="Leelawadee"/>
+                <w:sz w:val="26"/>
+                <w:szCs w:val="26"/>
+              </w:rPr>
               <w:t xml:space="preserve">Theme: </w:t>
             </w:r>
             <w:r>
@@ -319,32 +369,6 @@
                 <w:sz w:val="26"/>
                 <w:szCs w:val="26"/>
               </w:rPr>
-              <w:t xml:space="preserve">Model Name: </w:t>
-            </w:r>
-            <w:r>
-              <w:rPr>
-                <w:rFonts w:ascii="Leelawadee" w:hAnsi="Leelawadee" w:cs="Leelawadee"/>
-                <w:sz w:val="26"/>
-                <w:szCs w:val="26"/>
-              </w:rPr>
-              <w:t>Headset Stand</w:t>
-            </w:r>
-          </w:p>
-          <w:p>
-            <w:pPr>
-              <w:spacing w:line="276" w:lineRule="auto"/>
-              <w:rPr>
-                <w:rFonts w:ascii="Leelawadee" w:hAnsi="Leelawadee" w:cs="Leelawadee"/>
-                <w:sz w:val="26"/>
-                <w:szCs w:val="26"/>
-              </w:rPr>
-            </w:pPr>
-            <w:r>
-              <w:rPr>
-                <w:rFonts w:ascii="Leelawadee" w:hAnsi="Leelawadee" w:cs="Leelawadee"/>
-                <w:sz w:val="26"/>
-                <w:szCs w:val="26"/>
-              </w:rPr>
               <w:t>Item Weight</w:t>
             </w:r>
             <w:r>
@@ -362,33 +386,6 @@
                 <w:szCs w:val="26"/>
               </w:rPr>
               <w:t>150 Grams</w:t>
-            </w:r>
-          </w:p>
-          <w:p>
-            <w:pPr>
-              <w:spacing w:line="276" w:lineRule="auto"/>
-              <w:jc w:val="both"/>
-              <w:rPr>
-                <w:rFonts w:ascii="Leelawadee" w:hAnsi="Leelawadee" w:cs="Leelawadee"/>
-                <w:sz w:val="26"/>
-                <w:szCs w:val="26"/>
-              </w:rPr>
-            </w:pPr>
-            <w:r>
-              <w:rPr>
-                <w:rFonts w:ascii="Leelawadee" w:hAnsi="Leelawadee" w:cs="Leelawadee"/>
-                <w:sz w:val="26"/>
-                <w:szCs w:val="26"/>
-              </w:rPr>
-              <w:t xml:space="preserve">Style: </w:t>
-            </w:r>
-            <w:r>
-              <w:rPr>
-                <w:rFonts w:ascii="Leelawadee" w:hAnsi="Leelawadee" w:cs="Leelawadee"/>
-                <w:sz w:val="26"/>
-                <w:szCs w:val="26"/>
-              </w:rPr>
-              <w:t>Headset Stand</w:t>
             </w:r>
           </w:p>
         </w:tc>
@@ -479,90 +476,26 @@
                 <w:sz w:val="26"/>
                 <w:szCs w:val="26"/>
               </w:rPr>
-              <w:t>The headset stand is sturdy and slender, safe and durable.</w:t>
-            </w:r>
-          </w:p>
-          <w:p>
-            <w:pPr>
-              <w:spacing w:line="276" w:lineRule="auto"/>
-              <w:rPr>
-                <w:rFonts w:ascii="Leelawadee" w:hAnsi="Leelawadee" w:cs="Leelawadee"/>
-                <w:sz w:val="26"/>
-                <w:szCs w:val="26"/>
-              </w:rPr>
-            </w:pPr>
-            <w:r>
-              <w:rPr>
-                <w:rFonts w:ascii="Leelawadee" w:hAnsi="Leelawadee" w:cs="Leelawadee"/>
-                <w:sz w:val="26"/>
-                <w:szCs w:val="26"/>
-              </w:rPr>
-              <w:t>Save desktop space, store or hold their headsets whilst not being used while only take up a small footprint space.</w:t>
-            </w:r>
-          </w:p>
-          <w:p>
-            <w:pPr>
-              <w:spacing w:line="276" w:lineRule="auto"/>
-              <w:rPr>
-                <w:rFonts w:ascii="Leelawadee" w:hAnsi="Leelawadee" w:cs="Leelawadee"/>
-                <w:sz w:val="26"/>
-                <w:szCs w:val="26"/>
-              </w:rPr>
-            </w:pPr>
-            <w:r>
-              <w:rPr>
-                <w:rFonts w:ascii="Leelawadee" w:hAnsi="Leelawadee" w:cs="Leelawadee"/>
-                <w:sz w:val="26"/>
-                <w:szCs w:val="26"/>
-              </w:rPr>
-              <w:t>Detachable two-section headphone stand, very convenient for storage.</w:t>
-            </w:r>
-          </w:p>
-          <w:p>
-            <w:pPr>
-              <w:spacing w:line="276" w:lineRule="auto"/>
-              <w:rPr>
-                <w:rFonts w:ascii="Leelawadee" w:hAnsi="Leelawadee" w:cs="Leelawadee"/>
-                <w:sz w:val="26"/>
-                <w:szCs w:val="26"/>
-              </w:rPr>
-            </w:pPr>
-            <w:r>
-              <w:rPr>
-                <w:rFonts w:ascii="Leelawadee" w:hAnsi="Leelawadee" w:cs="Leelawadee"/>
-                <w:sz w:val="26"/>
-                <w:szCs w:val="26"/>
-              </w:rPr>
-              <w:t>With a mobile phone holder, you can use the headphone holder as a mobile phone holder, which is very stable.</w:t>
-            </w:r>
-          </w:p>
-          <w:p>
-            <w:pPr>
-              <w:spacing w:line="276" w:lineRule="auto"/>
-              <w:rPr>
-                <w:rFonts w:ascii="Leelawadee" w:hAnsi="Leelawadee" w:cs="Leelawadee"/>
-                <w:sz w:val="26"/>
-                <w:szCs w:val="26"/>
-              </w:rPr>
-            </w:pPr>
-            <w:r>
-              <w:rPr>
-                <w:rFonts w:ascii="Leelawadee" w:hAnsi="Leelawadee" w:cs="Leelawadee"/>
-                <w:sz w:val="26"/>
-                <w:szCs w:val="26"/>
-              </w:rPr>
-              <w:t xml:space="preserve">Content By </w:t>
-            </w:r>
-            <w:proofErr w:type="spellStart"/>
-            <w:r>
-              <w:rPr>
-                <w:rFonts w:ascii="Leelawadee" w:hAnsi="Leelawadee" w:cs="Leelawadee"/>
-                <w:sz w:val="26"/>
-                <w:szCs w:val="26"/>
-              </w:rPr>
-              <w:t>HardwareMarket</w:t>
-            </w:r>
-            <w:proofErr w:type="spellEnd"/>
+              <w:t>The headset stand is strong yet slim, ensuring safety and durability. It helps save desktop space by storing or holding headsets when not in use, occupying minimal footprint. The detachable two-section design allows for easy storage. Additionally, the stand features a mobile phone holder, providing a stable option for holding your device.</w:t>
+            </w:r>
+          </w:p>
+          <w:p>
+            <w:pPr>
+              <w:spacing w:line="276" w:lineRule="auto"/>
+              <w:rPr>
+                <w:rFonts w:ascii="Leelawadee" w:hAnsi="Leelawadee" w:cs="Leelawadee"/>
+                <w:sz w:val="26"/>
+                <w:szCs w:val="26"/>
+              </w:rPr>
+            </w:pPr>
+            <w:r>
+              <w:rPr>
+                <w:rFonts w:ascii="Leelawadee" w:hAnsi="Leelawadee" w:cs="Leelawadee"/>
+                <w:sz w:val="26"/>
+                <w:szCs w:val="26"/>
+              </w:rPr>
+              <w:t>Content by Hardware Market</w:t>
+            </w:r>
           </w:p>
         </w:tc>
       </w:tr>
@@ -632,34 +565,16 @@
                 <w:sz w:val="26"/>
                 <w:szCs w:val="26"/>
               </w:rPr>
-              <w:t xml:space="preserve"> u shape display hanger gaming headset stand bamboo headphone stand </w:t>
-            </w:r>
-            <w:r>
-              <w:rPr>
-                <w:rFonts w:ascii="Leelawadee" w:hAnsi="Leelawadee" w:cs="Leelawadee"/>
-                <w:sz w:val="26"/>
-                <w:szCs w:val="26"/>
-              </w:rPr>
-              <w:t>–</w:t>
-            </w:r>
-            <w:r>
-              <w:rPr>
-                <w:rFonts w:ascii="Leelawadee" w:hAnsi="Leelawadee" w:cs="Leelawadee"/>
-                <w:sz w:val="26"/>
-                <w:szCs w:val="26"/>
-              </w:rPr>
-              <w:t xml:space="preserve"> grey</w:t>
-            </w:r>
-          </w:p>
-          <w:p>
-            <w:pPr>
-              <w:spacing w:line="276" w:lineRule="auto"/>
-              <w:rPr>
-                <w:rFonts w:ascii="Leelawadee" w:hAnsi="Leelawadee" w:cs="Leelawadee"/>
-                <w:sz w:val="26"/>
-                <w:szCs w:val="26"/>
-              </w:rPr>
-            </w:pPr>
+              <w:t xml:space="preserve"> U-Shaped Display Hanger Gaming Headset Stand</w:t>
+            </w:r>
+            <w:r>
+              <w:rPr>
+                <w:rFonts w:ascii="Leelawadee" w:hAnsi="Leelawadee" w:cs="Leelawadee"/>
+                <w:sz w:val="26"/>
+                <w:szCs w:val="26"/>
+              </w:rPr>
+              <w:t>, Bamboo Headphone Stand – Grey</w:t>
+            </w:r>
           </w:p>
           <w:p>
             <w:pPr>
@@ -757,6 +672,32 @@
                 <w:sz w:val="26"/>
                 <w:szCs w:val="26"/>
               </w:rPr>
+              <w:t xml:space="preserve">Base Type: </w:t>
+            </w:r>
+            <w:r>
+              <w:rPr>
+                <w:rFonts w:ascii="Leelawadee" w:hAnsi="Leelawadee" w:cs="Leelawadee"/>
+                <w:sz w:val="26"/>
+                <w:szCs w:val="26"/>
+              </w:rPr>
+              <w:t>Pedestal</w:t>
+            </w:r>
+          </w:p>
+          <w:p>
+            <w:pPr>
+              <w:spacing w:line="276" w:lineRule="auto"/>
+              <w:rPr>
+                <w:rFonts w:ascii="Leelawadee" w:hAnsi="Leelawadee" w:cs="Leelawadee"/>
+                <w:sz w:val="26"/>
+                <w:szCs w:val="26"/>
+              </w:rPr>
+            </w:pPr>
+            <w:r>
+              <w:rPr>
+                <w:rFonts w:ascii="Leelawadee" w:hAnsi="Leelawadee" w:cs="Leelawadee"/>
+                <w:sz w:val="26"/>
+                <w:szCs w:val="26"/>
+              </w:rPr>
               <w:t>Brand Name</w:t>
             </w:r>
             <w:r>
@@ -826,32 +767,6 @@
                 <w:szCs w:val="26"/>
               </w:rPr>
               <w:t>220 Grams</w:t>
-            </w:r>
-          </w:p>
-          <w:p>
-            <w:pPr>
-              <w:spacing w:line="276" w:lineRule="auto"/>
-              <w:rPr>
-                <w:rFonts w:ascii="Leelawadee" w:hAnsi="Leelawadee" w:cs="Leelawadee"/>
-                <w:sz w:val="26"/>
-                <w:szCs w:val="26"/>
-              </w:rPr>
-            </w:pPr>
-            <w:r>
-              <w:rPr>
-                <w:rFonts w:ascii="Leelawadee" w:hAnsi="Leelawadee" w:cs="Leelawadee"/>
-                <w:sz w:val="26"/>
-                <w:szCs w:val="26"/>
-              </w:rPr>
-              <w:t xml:space="preserve">Base Type: </w:t>
-            </w:r>
-            <w:r>
-              <w:rPr>
-                <w:rFonts w:ascii="Leelawadee" w:hAnsi="Leelawadee" w:cs="Leelawadee"/>
-                <w:sz w:val="26"/>
-                <w:szCs w:val="26"/>
-              </w:rPr>
-              <w:t>Pedestal</w:t>
             </w:r>
           </w:p>
           <w:p>
@@ -997,35 +912,49 @@
                 <w:sz w:val="26"/>
                 <w:szCs w:val="26"/>
               </w:rPr>
+              <w:t>Size</w:t>
+            </w:r>
+            <w:r>
+              <w:rPr>
+                <w:rFonts w:ascii="Leelawadee" w:hAnsi="Leelawadee" w:cs="Leelawadee"/>
+                <w:sz w:val="26"/>
+                <w:szCs w:val="26"/>
+              </w:rPr>
+              <w:t>: 27</w:t>
+            </w:r>
+            <w:r>
+              <w:rPr>
+                <w:rFonts w:ascii="Leelawadee" w:hAnsi="Leelawadee" w:cs="Leelawadee"/>
+                <w:sz w:val="26"/>
+                <w:szCs w:val="26"/>
+              </w:rPr>
+              <w:t>0*110*55mm</w:t>
+            </w:r>
+            <w:r>
+              <w:rPr>
+                <w:rFonts w:ascii="Leelawadee" w:hAnsi="Leelawadee" w:cs="Leelawadee"/>
+                <w:sz w:val="26"/>
+                <w:szCs w:val="26"/>
+              </w:rPr>
+              <w:t>, 220g</w:t>
+            </w:r>
+          </w:p>
+          <w:p>
+            <w:pPr>
+              <w:spacing w:line="276" w:lineRule="auto"/>
+              <w:rPr>
+                <w:rFonts w:ascii="Leelawadee" w:hAnsi="Leelawadee" w:cs="Leelawadee"/>
+                <w:sz w:val="26"/>
+                <w:szCs w:val="26"/>
+              </w:rPr>
+            </w:pPr>
+            <w:r>
+              <w:rPr>
+                <w:rFonts w:ascii="Leelawadee" w:hAnsi="Leelawadee" w:cs="Leelawadee"/>
+                <w:sz w:val="26"/>
+                <w:szCs w:val="26"/>
+              </w:rPr>
               <w:t>Material: Bamboo +aluminum</w:t>
-            </w:r>
-          </w:p>
-          <w:p>
-            <w:pPr>
-              <w:spacing w:line="276" w:lineRule="auto"/>
-              <w:rPr>
-                <w:rFonts w:ascii="Leelawadee" w:hAnsi="Leelawadee" w:cs="Leelawadee"/>
-                <w:sz w:val="26"/>
-                <w:szCs w:val="26"/>
-              </w:rPr>
-            </w:pPr>
-            <w:proofErr w:type="gramStart"/>
-            <w:r>
-              <w:rPr>
-                <w:rFonts w:ascii="Leelawadee" w:hAnsi="Leelawadee" w:cs="Leelawadee"/>
-                <w:sz w:val="26"/>
-                <w:szCs w:val="26"/>
-              </w:rPr>
-              <w:t>Size :</w:t>
-            </w:r>
-            <w:proofErr w:type="gramEnd"/>
-            <w:r>
-              <w:rPr>
-                <w:rFonts w:ascii="Leelawadee" w:hAnsi="Leelawadee" w:cs="Leelawadee"/>
-                <w:sz w:val="26"/>
-                <w:szCs w:val="26"/>
-              </w:rPr>
-              <w:t xml:space="preserve"> 280*110*55mm , 220g</w:t>
             </w:r>
           </w:p>
           <w:p>
@@ -1078,7 +1007,6 @@
                 <w:sz w:val="26"/>
                 <w:szCs w:val="26"/>
               </w:rPr>
-              <w:lastRenderedPageBreak/>
               <w:t>3</w:t>
             </w:r>
           </w:p>
@@ -1117,7 +1045,16 @@
                 <w:sz w:val="26"/>
                 <w:szCs w:val="26"/>
               </w:rPr>
-              <w:t xml:space="preserve"> RGB Headphones Stand with 2 USB Ports Headphone Holder for Gamers Gaming PC Accessories 7 Light Modes</w:t>
+              <w:t xml:space="preserve"> RGB Headphone Stand with 2 USB Ports, </w:t>
+            </w:r>
+            <w:r>
+              <w:rPr>
+                <w:rFonts w:ascii="Leelawadee" w:hAnsi="Leelawadee" w:cs="Leelawadee"/>
+                <w:sz w:val="26"/>
+                <w:szCs w:val="26"/>
+              </w:rPr>
+              <w:lastRenderedPageBreak/>
+              <w:t>Headphone Holder for Gamers, Gaming PC Accessory with 7 Lighting Modes</w:t>
             </w:r>
           </w:p>
           <w:p>
@@ -1141,65 +1078,17 @@
                 <w:szCs w:val="26"/>
               </w:rPr>
             </w:pPr>
-            <w:r>
-              <w:rPr>
-                <w:rFonts w:ascii="Leelawadee" w:hAnsi="Leelawadee" w:cs="Leelawadee"/>
-                <w:sz w:val="26"/>
-                <w:szCs w:val="26"/>
-              </w:rPr>
-              <w:fldChar w:fldCharType="begin"/>
-            </w:r>
-            <w:r>
-              <w:rPr>
-                <w:rFonts w:ascii="Leelawadee" w:hAnsi="Leelawadee" w:cs="Leelawadee"/>
-                <w:sz w:val="26"/>
-                <w:szCs w:val="26"/>
-              </w:rPr>
-              <w:instrText xml:space="preserve"> HYPERLINK "</w:instrText>
-            </w:r>
-            <w:r>
-              <w:rPr>
-                <w:rFonts w:ascii="Leelawadee" w:hAnsi="Leelawadee" w:cs="Leelawadee"/>
-                <w:sz w:val="26"/>
-                <w:szCs w:val="26"/>
-              </w:rPr>
-              <w:instrText>https://unsplash.com/photos/brown-and-black-headphones-on-white-table-SrJA7t3Tsmc</w:instrText>
-            </w:r>
-            <w:r>
-              <w:rPr>
-                <w:rFonts w:ascii="Leelawadee" w:hAnsi="Leelawadee" w:cs="Leelawadee"/>
-                <w:sz w:val="26"/>
-                <w:szCs w:val="26"/>
-              </w:rPr>
-              <w:instrText xml:space="preserve">" </w:instrText>
-            </w:r>
-            <w:r>
-              <w:rPr>
-                <w:rFonts w:ascii="Leelawadee" w:hAnsi="Leelawadee" w:cs="Leelawadee"/>
-                <w:sz w:val="26"/>
-                <w:szCs w:val="26"/>
-              </w:rPr>
-              <w:fldChar w:fldCharType="separate"/>
-            </w:r>
-            <w:r>
-              <w:rPr>
-                <w:rStyle w:val="Hyperlink"/>
-                <w:rFonts w:ascii="Leelawadee" w:hAnsi="Leelawadee" w:cs="Leelawadee"/>
-                <w:sz w:val="26"/>
-                <w:szCs w:val="26"/>
-              </w:rPr>
-              <w:t>https://unsplash.com/photos/brown-and-black-headphones-on-white-table-SrJA7t3Tsmc</w:t>
-            </w:r>
-            <w:r>
-              <w:rPr>
-                <w:rFonts w:ascii="Leelawadee" w:hAnsi="Leelawadee" w:cs="Leelawadee"/>
-                <w:sz w:val="26"/>
-                <w:szCs w:val="26"/>
-              </w:rPr>
-              <w:fldChar w:fldCharType="end"/>
-            </w:r>
-            <w:bookmarkStart w:id="0" w:name="_GoBack"/>
-            <w:bookmarkEnd w:id="0"/>
+            <w:hyperlink r:id="rId7" w:history="1">
+              <w:r>
+                <w:rPr>
+                  <w:rStyle w:val="Hyperlink"/>
+                  <w:rFonts w:ascii="Leelawadee" w:hAnsi="Leelawadee" w:cs="Leelawadee"/>
+                  <w:sz w:val="26"/>
+                  <w:szCs w:val="26"/>
+                </w:rPr>
+                <w:t>https://unsplash.com/photos/brown-and-black-headphones-on-white-table-SrJA7t3Tsmc</w:t>
+              </w:r>
+            </w:hyperlink>
           </w:p>
         </w:tc>
         <w:tc>
@@ -1224,6 +1113,7 @@
                 <w:sz w:val="26"/>
                 <w:szCs w:val="26"/>
               </w:rPr>
+              <w:lastRenderedPageBreak/>
               <w:t xml:space="preserve">Color: </w:t>
             </w:r>
             <w:r>
@@ -1250,6 +1140,7 @@
                 <w:sz w:val="26"/>
                 <w:szCs w:val="26"/>
               </w:rPr>
+              <w:lastRenderedPageBreak/>
               <w:t xml:space="preserve">Material: </w:t>
             </w:r>
             <w:proofErr w:type="spellStart"/>
@@ -1356,6 +1247,32 @@
                 <w:sz w:val="26"/>
                 <w:szCs w:val="26"/>
               </w:rPr>
+              <w:t xml:space="preserve">Required Assembly: </w:t>
+            </w:r>
+            <w:r>
+              <w:rPr>
+                <w:rFonts w:ascii="Leelawadee" w:hAnsi="Leelawadee" w:cs="Leelawadee"/>
+                <w:sz w:val="26"/>
+                <w:szCs w:val="26"/>
+              </w:rPr>
+              <w:t>Yes</w:t>
+            </w:r>
+          </w:p>
+          <w:p>
+            <w:pPr>
+              <w:spacing w:line="276" w:lineRule="auto"/>
+              <w:rPr>
+                <w:rFonts w:ascii="Leelawadee" w:hAnsi="Leelawadee" w:cs="Leelawadee"/>
+                <w:sz w:val="26"/>
+                <w:szCs w:val="26"/>
+              </w:rPr>
+            </w:pPr>
+            <w:r>
+              <w:rPr>
+                <w:rFonts w:ascii="Leelawadee" w:hAnsi="Leelawadee" w:cs="Leelawadee"/>
+                <w:sz w:val="26"/>
+                <w:szCs w:val="26"/>
+              </w:rPr>
               <w:t xml:space="preserve">Item Shape: </w:t>
             </w:r>
             <w:r>
@@ -1408,32 +1325,6 @@
                 <w:sz w:val="26"/>
                 <w:szCs w:val="26"/>
               </w:rPr>
-              <w:t xml:space="preserve">Required Assembly: </w:t>
-            </w:r>
-            <w:r>
-              <w:rPr>
-                <w:rFonts w:ascii="Leelawadee" w:hAnsi="Leelawadee" w:cs="Leelawadee"/>
-                <w:sz w:val="26"/>
-                <w:szCs w:val="26"/>
-              </w:rPr>
-              <w:t>Yes</w:t>
-            </w:r>
-          </w:p>
-          <w:p>
-            <w:pPr>
-              <w:spacing w:line="276" w:lineRule="auto"/>
-              <w:rPr>
-                <w:rFonts w:ascii="Leelawadee" w:hAnsi="Leelawadee" w:cs="Leelawadee"/>
-                <w:sz w:val="26"/>
-                <w:szCs w:val="26"/>
-              </w:rPr>
-            </w:pPr>
-            <w:r>
-              <w:rPr>
-                <w:rFonts w:ascii="Leelawadee" w:hAnsi="Leelawadee" w:cs="Leelawadee"/>
-                <w:sz w:val="26"/>
-                <w:szCs w:val="26"/>
-              </w:rPr>
               <w:t xml:space="preserve">Number of Levels: </w:t>
             </w:r>
             <w:r>
@@ -1471,6 +1362,8 @@
               </w:rPr>
               <w:t>Lengenda</w:t>
             </w:r>
+            <w:bookmarkStart w:id="0" w:name="_GoBack"/>
+            <w:bookmarkEnd w:id="0"/>
             <w:proofErr w:type="spellEnd"/>
           </w:p>
         </w:tc>
@@ -1556,59 +1449,67 @@
             </w:pPr>
             <w:r>
               <w:rPr>
-                <w:rFonts w:ascii="Segoe UI Symbol" w:hAnsi="Segoe UI Symbol" w:cs="Segoe UI Symbol"/>
-                <w:sz w:val="26"/>
-                <w:szCs w:val="26"/>
-              </w:rPr>
-              <w:t>✨</w:t>
-            </w:r>
-            <w:r>
-              <w:rPr>
-                <w:rFonts w:ascii="MS Gothic" w:eastAsia="MS Gothic" w:hAnsi="MS Gothic" w:cs="MS Gothic" w:hint="eastAsia"/>
-                <w:sz w:val="26"/>
-                <w:szCs w:val="26"/>
-              </w:rPr>
-              <w:t>【</w:t>
-            </w:r>
-            <w:r>
-              <w:rPr>
-                <w:rFonts w:ascii="Leelawadee" w:hAnsi="Leelawadee" w:cs="Leelawadee"/>
-                <w:sz w:val="26"/>
-                <w:szCs w:val="26"/>
-              </w:rPr>
-              <w:t>RGB BACKLIT LIGHT</w:t>
-            </w:r>
-            <w:r>
-              <w:rPr>
-                <w:rFonts w:ascii="MS Gothic" w:eastAsia="MS Gothic" w:hAnsi="MS Gothic" w:cs="MS Gothic" w:hint="eastAsia"/>
-                <w:sz w:val="26"/>
-                <w:szCs w:val="26"/>
-              </w:rPr>
-              <w:t>】</w:t>
-            </w:r>
-            <w:r>
-              <w:rPr>
-                <w:rFonts w:ascii="Leelawadee" w:hAnsi="Leelawadee" w:cs="Leelawadee"/>
-                <w:sz w:val="26"/>
-                <w:szCs w:val="26"/>
-              </w:rPr>
-              <w:t>RGB Headset stand features five lighting modes, including one RGB rolling subtitles light and four breathing lights, which can be changed by clicking the backlit button.</w:t>
-            </w:r>
-            <w:r>
-              <w:rPr>
-                <w:rFonts w:ascii="Leelawadee" w:hAnsi="Leelawadee" w:cs="Leelawadee"/>
-                <w:sz w:val="26"/>
-                <w:szCs w:val="26"/>
-              </w:rPr>
-              <w:t xml:space="preserve"> </w:t>
-            </w:r>
-            <w:r>
-              <w:rPr>
-                <w:rFonts w:ascii="Leelawadee" w:hAnsi="Leelawadee" w:cs="Leelawadee"/>
-                <w:sz w:val="26"/>
-                <w:szCs w:val="26"/>
-              </w:rPr>
-              <w:t xml:space="preserve">The USB </w:t>
+                <w:rFonts w:ascii="Leelawadee" w:hAnsi="Leelawadee" w:cs="Leelawadee"/>
+                <w:sz w:val="26"/>
+                <w:szCs w:val="26"/>
+              </w:rPr>
+              <w:t>RGB Backlit Light: The RGB headset stand features five lighting modes, including one with rolling RGB subtitles and four breathing lights, easily switchable by pressing the backlit button. Note that the USB output is for PC use only.</w:t>
+            </w:r>
+          </w:p>
+          <w:p>
+            <w:pPr>
+              <w:spacing w:line="276" w:lineRule="auto"/>
+              <w:rPr>
+                <w:rFonts w:ascii="Leelawadee" w:hAnsi="Leelawadee" w:cs="Leelawadee"/>
+                <w:sz w:val="26"/>
+                <w:szCs w:val="26"/>
+              </w:rPr>
+            </w:pPr>
+          </w:p>
+          <w:p>
+            <w:pPr>
+              <w:spacing w:line="276" w:lineRule="auto"/>
+              <w:rPr>
+                <w:rFonts w:ascii="Leelawadee" w:hAnsi="Leelawadee" w:cs="Leelawadee"/>
+                <w:sz w:val="26"/>
+                <w:szCs w:val="26"/>
+              </w:rPr>
+            </w:pPr>
+            <w:r>
+              <w:rPr>
+                <w:rFonts w:ascii="Leelawadee" w:hAnsi="Leelawadee" w:cs="Leelawadee"/>
+                <w:sz w:val="26"/>
+                <w:szCs w:val="26"/>
+              </w:rPr>
+              <w:t>2 USB Ports: The USB ports support plug-and-play functionality, requiring no drivers. This allows you to easily connect your keyboard, mouse, and RGB mouse pad to your computer. You can also use the USB ports to charge smartphones, tablets, USB fans, and other USB devices.</w:t>
+            </w:r>
+          </w:p>
+          <w:p>
+            <w:pPr>
+              <w:spacing w:line="276" w:lineRule="auto"/>
+              <w:rPr>
+                <w:rFonts w:ascii="Leelawadee" w:hAnsi="Leelawadee" w:cs="Leelawadee"/>
+                <w:sz w:val="26"/>
+                <w:szCs w:val="26"/>
+              </w:rPr>
+            </w:pPr>
+          </w:p>
+          <w:p>
+            <w:pPr>
+              <w:spacing w:line="276" w:lineRule="auto"/>
+              <w:rPr>
+                <w:rFonts w:ascii="Leelawadee" w:hAnsi="Leelawadee" w:cs="Leelawadee"/>
+                <w:sz w:val="26"/>
+                <w:szCs w:val="26"/>
+              </w:rPr>
+            </w:pPr>
+            <w:r>
+              <w:rPr>
+                <w:rFonts w:ascii="Leelawadee" w:hAnsi="Leelawadee" w:cs="Leelawadee"/>
+                <w:sz w:val="26"/>
+                <w:szCs w:val="26"/>
+              </w:rPr>
+              <w:t>Size and Versatile Use: With a height of 26.7 cm, this RGB headset stand is perfect for supporting all headphone sizes, including Bose, Beats, Sony, Panasonic, AKG, JBL, Audio-</w:t>
             </w:r>
             <w:proofErr w:type="spellStart"/>
             <w:r>
@@ -1617,7 +1518,7 @@
                 <w:sz w:val="26"/>
                 <w:szCs w:val="26"/>
               </w:rPr>
-              <w:t>outpot</w:t>
+              <w:t>Technica</w:t>
             </w:r>
             <w:proofErr w:type="spellEnd"/>
             <w:r>
@@ -1626,57 +1527,7 @@
                 <w:sz w:val="26"/>
                 <w:szCs w:val="26"/>
               </w:rPr>
-              <w:t xml:space="preserve"> only for PC.</w:t>
-            </w:r>
-          </w:p>
-          <w:p>
-            <w:pPr>
-              <w:spacing w:line="276" w:lineRule="auto"/>
-              <w:rPr>
-                <w:rFonts w:ascii="Leelawadee" w:hAnsi="Leelawadee" w:cs="Leelawadee"/>
-                <w:sz w:val="26"/>
-                <w:szCs w:val="26"/>
-              </w:rPr>
-            </w:pPr>
-            <w:r>
-              <w:rPr>
-                <w:rFonts w:ascii="Segoe UI Symbol" w:hAnsi="Segoe UI Symbol" w:cs="Segoe UI Symbol"/>
-                <w:sz w:val="26"/>
-                <w:szCs w:val="26"/>
-              </w:rPr>
-              <w:t>💫</w:t>
-            </w:r>
-            <w:r>
-              <w:rPr>
-                <w:rFonts w:ascii="MS Gothic" w:eastAsia="MS Gothic" w:hAnsi="MS Gothic" w:cs="MS Gothic" w:hint="eastAsia"/>
-                <w:sz w:val="26"/>
-                <w:szCs w:val="26"/>
-              </w:rPr>
-              <w:t>【</w:t>
-            </w:r>
-            <w:r>
-              <w:rPr>
-                <w:rFonts w:ascii="Leelawadee" w:hAnsi="Leelawadee" w:cs="Leelawadee"/>
-                <w:sz w:val="26"/>
-                <w:szCs w:val="26"/>
-              </w:rPr>
-              <w:t>2 USB PORTS</w:t>
-            </w:r>
-            <w:r>
-              <w:rPr>
-                <w:rFonts w:ascii="MS Gothic" w:eastAsia="MS Gothic" w:hAnsi="MS Gothic" w:cs="MS Gothic" w:hint="eastAsia"/>
-                <w:sz w:val="26"/>
-                <w:szCs w:val="26"/>
-              </w:rPr>
-              <w:t>】</w:t>
-            </w:r>
-            <w:r>
-              <w:rPr>
-                <w:rFonts w:ascii="Leelawadee" w:hAnsi="Leelawadee" w:cs="Leelawadee"/>
-                <w:sz w:val="26"/>
-                <w:szCs w:val="26"/>
-              </w:rPr>
-              <w:t xml:space="preserve">USB port supports plug and play, no drivers needed. Helping your keyboard, mouse, and </w:t>
+              <w:t xml:space="preserve">, </w:t>
             </w:r>
             <w:proofErr w:type="spellStart"/>
             <w:r>
@@ -1685,7 +1536,7 @@
                 <w:sz w:val="26"/>
                 <w:szCs w:val="26"/>
               </w:rPr>
-              <w:t>rgb</w:t>
+              <w:t>Sennheiser</w:t>
             </w:r>
             <w:proofErr w:type="spellEnd"/>
             <w:r>
@@ -1694,277 +1545,63 @@
                 <w:sz w:val="26"/>
                 <w:szCs w:val="26"/>
               </w:rPr>
-              <w:t xml:space="preserve"> mouse pad to easily connect with the computer. You can also use the USB port to charge smartphones, tablets, USB fans and other smart USB </w:t>
-            </w:r>
-            <w:proofErr w:type="gramStart"/>
-            <w:r>
-              <w:rPr>
-                <w:rFonts w:ascii="Leelawadee" w:hAnsi="Leelawadee" w:cs="Leelawadee"/>
-                <w:sz w:val="26"/>
-                <w:szCs w:val="26"/>
-              </w:rPr>
-              <w:t>devices.​</w:t>
-            </w:r>
-            <w:proofErr w:type="gramEnd"/>
-          </w:p>
-          <w:p>
-            <w:pPr>
-              <w:spacing w:line="276" w:lineRule="auto"/>
-              <w:rPr>
-                <w:rFonts w:ascii="Leelawadee" w:hAnsi="Leelawadee" w:cs="Leelawadee"/>
-                <w:sz w:val="26"/>
-                <w:szCs w:val="26"/>
-              </w:rPr>
-            </w:pPr>
-            <w:r>
-              <w:rPr>
-                <w:rFonts w:ascii="Segoe UI Symbol" w:hAnsi="Segoe UI Symbol" w:cs="Segoe UI Symbol"/>
-                <w:sz w:val="26"/>
-                <w:szCs w:val="26"/>
-              </w:rPr>
-              <w:t>🎧</w:t>
-            </w:r>
-            <w:r>
-              <w:rPr>
-                <w:rFonts w:ascii="MS Gothic" w:eastAsia="MS Gothic" w:hAnsi="MS Gothic" w:cs="MS Gothic" w:hint="eastAsia"/>
-                <w:sz w:val="26"/>
-                <w:szCs w:val="26"/>
-              </w:rPr>
-              <w:t>【</w:t>
-            </w:r>
-            <w:r>
-              <w:rPr>
-                <w:rFonts w:ascii="Leelawadee" w:hAnsi="Leelawadee" w:cs="Leelawadee"/>
-                <w:sz w:val="26"/>
-                <w:szCs w:val="26"/>
-              </w:rPr>
-              <w:t>SIZE AND WIDE USE</w:t>
-            </w:r>
-            <w:r>
-              <w:rPr>
-                <w:rFonts w:ascii="MS Gothic" w:eastAsia="MS Gothic" w:hAnsi="MS Gothic" w:cs="MS Gothic" w:hint="eastAsia"/>
-                <w:sz w:val="26"/>
-                <w:szCs w:val="26"/>
-              </w:rPr>
-              <w:t>】</w:t>
-            </w:r>
-            <w:r>
-              <w:rPr>
-                <w:rFonts w:ascii="Leelawadee" w:hAnsi="Leelawadee" w:cs="Leelawadee"/>
-                <w:sz w:val="26"/>
-                <w:szCs w:val="26"/>
-              </w:rPr>
-              <w:t>RGB Headset stand featuring 26.7cm standing height, Perfect for supports all size headphones including Bose, Beats, Sony, Panasonic, AKG, JBL, Audio-</w:t>
-            </w:r>
-            <w:proofErr w:type="spellStart"/>
-            <w:r>
-              <w:rPr>
-                <w:rFonts w:ascii="Leelawadee" w:hAnsi="Leelawadee" w:cs="Leelawadee"/>
-                <w:sz w:val="26"/>
-                <w:szCs w:val="26"/>
-              </w:rPr>
-              <w:t>Technica</w:t>
-            </w:r>
-            <w:proofErr w:type="spellEnd"/>
-            <w:r>
-              <w:rPr>
-                <w:rFonts w:ascii="Leelawadee" w:hAnsi="Leelawadee" w:cs="Leelawadee"/>
-                <w:sz w:val="26"/>
-                <w:szCs w:val="26"/>
-              </w:rPr>
-              <w:t xml:space="preserve">, </w:t>
-            </w:r>
-            <w:proofErr w:type="spellStart"/>
-            <w:r>
-              <w:rPr>
-                <w:rFonts w:ascii="Leelawadee" w:hAnsi="Leelawadee" w:cs="Leelawadee"/>
-                <w:sz w:val="26"/>
-                <w:szCs w:val="26"/>
-              </w:rPr>
-              <w:t>Sennheiser</w:t>
-            </w:r>
-            <w:proofErr w:type="spellEnd"/>
-            <w:r>
-              <w:rPr>
-                <w:rFonts w:ascii="Leelawadee" w:hAnsi="Leelawadee" w:cs="Leelawadee"/>
-                <w:sz w:val="26"/>
-                <w:szCs w:val="26"/>
-              </w:rPr>
-              <w:t xml:space="preserve">, Shure and </w:t>
-            </w:r>
-            <w:proofErr w:type="spellStart"/>
-            <w:proofErr w:type="gramStart"/>
-            <w:r>
-              <w:rPr>
-                <w:rFonts w:ascii="Leelawadee" w:hAnsi="Leelawadee" w:cs="Leelawadee"/>
-                <w:sz w:val="26"/>
-                <w:szCs w:val="26"/>
-              </w:rPr>
-              <w:t>more.Great</w:t>
-            </w:r>
-            <w:proofErr w:type="spellEnd"/>
-            <w:proofErr w:type="gramEnd"/>
-            <w:r>
-              <w:rPr>
-                <w:rFonts w:ascii="Leelawadee" w:hAnsi="Leelawadee" w:cs="Leelawadee"/>
-                <w:sz w:val="26"/>
-                <w:szCs w:val="26"/>
-              </w:rPr>
-              <w:t xml:space="preserve"> PC headset holder for your headphone and saving desk space.</w:t>
-            </w:r>
-          </w:p>
-          <w:p>
-            <w:pPr>
-              <w:spacing w:line="276" w:lineRule="auto"/>
-              <w:rPr>
-                <w:rFonts w:ascii="Leelawadee" w:hAnsi="Leelawadee" w:cs="Leelawadee"/>
-                <w:sz w:val="26"/>
-                <w:szCs w:val="26"/>
-              </w:rPr>
-            </w:pPr>
-            <w:r>
-              <w:rPr>
-                <w:rFonts w:ascii="Segoe UI Symbol" w:hAnsi="Segoe UI Symbol" w:cs="Segoe UI Symbol"/>
-                <w:sz w:val="26"/>
-                <w:szCs w:val="26"/>
-              </w:rPr>
-              <w:t>🏆</w:t>
-            </w:r>
-            <w:r>
-              <w:rPr>
-                <w:rFonts w:ascii="MS Gothic" w:eastAsia="MS Gothic" w:hAnsi="MS Gothic" w:cs="MS Gothic" w:hint="eastAsia"/>
-                <w:sz w:val="26"/>
-                <w:szCs w:val="26"/>
-              </w:rPr>
-              <w:t>【</w:t>
-            </w:r>
-            <w:r>
-              <w:rPr>
-                <w:rFonts w:ascii="Leelawadee" w:hAnsi="Leelawadee" w:cs="Leelawadee"/>
-                <w:sz w:val="26"/>
-                <w:szCs w:val="26"/>
-              </w:rPr>
-              <w:t xml:space="preserve">SAFETY AND </w:t>
-            </w:r>
-            <w:proofErr w:type="spellStart"/>
-            <w:r>
-              <w:rPr>
-                <w:rFonts w:ascii="Leelawadee" w:hAnsi="Leelawadee" w:cs="Leelawadee"/>
-                <w:sz w:val="26"/>
-                <w:szCs w:val="26"/>
-              </w:rPr>
-              <w:t>STURDY</w:t>
-            </w:r>
-            <w:r>
-              <w:rPr>
-                <w:rFonts w:ascii="MS Gothic" w:eastAsia="MS Gothic" w:hAnsi="MS Gothic" w:cs="MS Gothic" w:hint="eastAsia"/>
-                <w:sz w:val="26"/>
-                <w:szCs w:val="26"/>
-              </w:rPr>
-              <w:t>】</w:t>
-            </w:r>
-            <w:r>
-              <w:rPr>
-                <w:rFonts w:ascii="Leelawadee" w:hAnsi="Leelawadee" w:cs="Leelawadee"/>
-                <w:sz w:val="26"/>
-                <w:szCs w:val="26"/>
-              </w:rPr>
-              <w:t>The</w:t>
-            </w:r>
-            <w:proofErr w:type="spellEnd"/>
-            <w:r>
-              <w:rPr>
-                <w:rFonts w:ascii="Leelawadee" w:hAnsi="Leelawadee" w:cs="Leelawadee"/>
-                <w:sz w:val="26"/>
-                <w:szCs w:val="26"/>
-              </w:rPr>
-              <w:t xml:space="preserve"> RGB gaming headset stand 's sleek double frame provides a stable and safe foundation for your headphone. Thick rubber base avoids PC headphone stand to slip. Note: The headphone is not included.</w:t>
-            </w:r>
-          </w:p>
-          <w:p>
-            <w:pPr>
-              <w:spacing w:line="276" w:lineRule="auto"/>
-              <w:rPr>
-                <w:rFonts w:ascii="Leelawadee" w:hAnsi="Leelawadee" w:cs="Leelawadee"/>
-                <w:sz w:val="26"/>
-                <w:szCs w:val="26"/>
-              </w:rPr>
-            </w:pPr>
-            <w:r>
-              <w:rPr>
-                <w:rFonts w:ascii="Segoe UI Symbol" w:hAnsi="Segoe UI Symbol" w:cs="Segoe UI Symbol"/>
-                <w:sz w:val="26"/>
-                <w:szCs w:val="26"/>
-              </w:rPr>
-              <w:t>🎁</w:t>
-            </w:r>
-            <w:r>
-              <w:rPr>
-                <w:rFonts w:ascii="MS Gothic" w:eastAsia="MS Gothic" w:hAnsi="MS Gothic" w:cs="MS Gothic" w:hint="eastAsia"/>
-                <w:sz w:val="26"/>
-                <w:szCs w:val="26"/>
-              </w:rPr>
-              <w:t>【</w:t>
-            </w:r>
-            <w:r>
-              <w:rPr>
-                <w:rFonts w:ascii="Leelawadee" w:hAnsi="Leelawadee" w:cs="Leelawadee"/>
-                <w:sz w:val="26"/>
-                <w:szCs w:val="26"/>
-              </w:rPr>
-              <w:t xml:space="preserve">WHAT YOU </w:t>
-            </w:r>
-            <w:proofErr w:type="spellStart"/>
-            <w:r>
-              <w:rPr>
-                <w:rFonts w:ascii="Leelawadee" w:hAnsi="Leelawadee" w:cs="Leelawadee"/>
-                <w:sz w:val="26"/>
-                <w:szCs w:val="26"/>
-              </w:rPr>
-              <w:t>GET</w:t>
-            </w:r>
-            <w:r>
-              <w:rPr>
-                <w:rFonts w:ascii="MS Gothic" w:eastAsia="MS Gothic" w:hAnsi="MS Gothic" w:cs="MS Gothic" w:hint="eastAsia"/>
-                <w:sz w:val="26"/>
-                <w:szCs w:val="26"/>
-              </w:rPr>
-              <w:t>】</w:t>
-            </w:r>
-            <w:r>
-              <w:rPr>
-                <w:rFonts w:ascii="Leelawadee" w:hAnsi="Leelawadee" w:cs="Leelawadee"/>
-                <w:sz w:val="26"/>
-                <w:szCs w:val="26"/>
-              </w:rPr>
-              <w:t>Create</w:t>
-            </w:r>
-            <w:proofErr w:type="spellEnd"/>
-            <w:r>
-              <w:rPr>
-                <w:rFonts w:ascii="Leelawadee" w:hAnsi="Leelawadee" w:cs="Leelawadee"/>
-                <w:sz w:val="26"/>
-                <w:szCs w:val="26"/>
-              </w:rPr>
-              <w:t xml:space="preserve"> a fantastic gaming atmosphere at your </w:t>
-            </w:r>
-            <w:proofErr w:type="gramStart"/>
-            <w:r>
-              <w:rPr>
-                <w:rFonts w:ascii="Leelawadee" w:hAnsi="Leelawadee" w:cs="Leelawadee"/>
-                <w:sz w:val="26"/>
-                <w:szCs w:val="26"/>
-              </w:rPr>
-              <w:t>preference .Perfect</w:t>
-            </w:r>
-            <w:proofErr w:type="gramEnd"/>
-            <w:r>
-              <w:rPr>
-                <w:rFonts w:ascii="Leelawadee" w:hAnsi="Leelawadee" w:cs="Leelawadee"/>
-                <w:sz w:val="26"/>
-                <w:szCs w:val="26"/>
-              </w:rPr>
-              <w:t xml:space="preserve"> PC gamer setup accessories, gifts for gamer, </w:t>
+              <w:t>, Shure, and more. It's an excellent PC headset holder that saves desk space.</w:t>
+            </w:r>
+          </w:p>
+          <w:p>
+            <w:pPr>
+              <w:spacing w:line="276" w:lineRule="auto"/>
+              <w:rPr>
+                <w:rFonts w:ascii="Leelawadee" w:hAnsi="Leelawadee" w:cs="Leelawadee"/>
+                <w:sz w:val="26"/>
+                <w:szCs w:val="26"/>
+              </w:rPr>
+            </w:pPr>
+          </w:p>
+          <w:p>
+            <w:pPr>
+              <w:spacing w:line="276" w:lineRule="auto"/>
+              <w:rPr>
+                <w:rFonts w:ascii="Leelawadee" w:hAnsi="Leelawadee" w:cs="Leelawadee"/>
+                <w:sz w:val="26"/>
+                <w:szCs w:val="26"/>
+              </w:rPr>
+            </w:pPr>
+            <w:r>
+              <w:rPr>
+                <w:rFonts w:ascii="Leelawadee" w:hAnsi="Leelawadee" w:cs="Leelawadee"/>
+                <w:sz w:val="26"/>
+                <w:szCs w:val="26"/>
+              </w:rPr>
+              <w:t>Safety and Stability: The sleek double-frame design provides a stable foundation for your headphones, while the thick rubber base prevents slipping. (Note: Headphones are not included.)</w:t>
+            </w:r>
+          </w:p>
+          <w:p>
+            <w:pPr>
+              <w:spacing w:line="276" w:lineRule="auto"/>
+              <w:rPr>
+                <w:rFonts w:ascii="Leelawadee" w:hAnsi="Leelawadee" w:cs="Leelawadee"/>
+                <w:sz w:val="26"/>
+                <w:szCs w:val="26"/>
+              </w:rPr>
+            </w:pPr>
+          </w:p>
+          <w:p>
+            <w:pPr>
+              <w:spacing w:line="276" w:lineRule="auto"/>
+              <w:rPr>
+                <w:rFonts w:ascii="Leelawadee" w:hAnsi="Leelawadee" w:cs="Leelawadee"/>
+                <w:sz w:val="26"/>
+                <w:szCs w:val="26"/>
+              </w:rPr>
+            </w:pPr>
+            <w:r>
+              <w:rPr>
+                <w:rFonts w:ascii="Leelawadee" w:hAnsi="Leelawadee" w:cs="Leelawadee"/>
+                <w:sz w:val="26"/>
+                <w:szCs w:val="26"/>
+              </w:rPr>
+              <w:t xml:space="preserve">What You Get: Create a fantastic gaming atmosphere tailored to your </w:t>
             </w:r>
             <w:r>
               <w:rPr>
@@ -1973,7 +1610,7 @@
                 <w:szCs w:val="26"/>
               </w:rPr>
               <w:lastRenderedPageBreak/>
-              <w:t>grandson, son, boy, man, husband and boyfriend. If you encounter problems during use gaming headphone stand, we are pleased to provide you with technical support.</w:t>
+              <w:t>preferences. This is an ideal accessory for any PC gamer and makes a great gift for gamers, grandsons, sons, boys, men, husbands, and boyfriends. If you encounter any issues while using the gaming headphone stand, we are happy to offer technical support.</w:t>
             </w:r>
           </w:p>
         </w:tc>
@@ -2720,7 +2357,7 @@
 </file>
 
 <file path=customXml/itemProps1.xml><?xml version="1.0" encoding="utf-8"?>
-<ds:datastoreItem xmlns:ds="http://schemas.openxmlformats.org/officeDocument/2006/customXml" ds:itemID="{3E589411-C82A-40CA-953B-37A31D1BFC0E}">
+<ds:datastoreItem xmlns:ds="http://schemas.openxmlformats.org/officeDocument/2006/customXml" ds:itemID="{03037C01-48B0-403B-B861-33B940979E14}">
   <ds:schemaRefs>
     <ds:schemaRef ds:uri="http://schemas.openxmlformats.org/officeDocument/2006/bibliography"/>
   </ds:schemaRefs>

</xml_diff>